<commit_message>
Update converted formats with RA3 refinements
Regenerated all PDF, HTML, and Word versions to include the latest
improvements to RA3 (Breaching Experiment).

🤖 Generated with Claude Code

Co-Authored-By: Claude Sonnet 4.5 <noreply@anthropic.com>
</commit_message>
<xml_diff>
--- a/word/RA03_Breaching-Experiment.docx
+++ b/word/RA03_Breaching-Experiment.docx
@@ -7,7 +7,7 @@
         <w:pStyle w:val="FirstParagraph"/>
       </w:pPr>
       <w:r>
-        <w:t xml:space="preserve">Social interaction represents one of the central building blocks of society. Despite being unscripted, these interactions have strict unwritten rules. Breaking those rules, or being deviant, is a critical way of discovering what the norms are and what is the range of reactions to norm violations. Before you begin, please review the section on</w:t>
+        <w:t xml:space="preserve">Interactions are governed by strict unwritten rules. Breaking those rules reveals what norms are and how people react to violations. Before beginning, review the</w:t>
       </w:r>
       <w:r>
         <w:t xml:space="preserve"> </w:t>
@@ -19,13 +19,13 @@
         <w:t xml:space="preserve"> </w:t>
       </w:r>
       <w:r>
-        <w:t xml:space="preserve">in the Culture chapter and take a look at page 438 in the textbook (</w:t>
+        <w:t xml:space="preserve">section and page 438 (</w:t>
       </w:r>
       <w:r>
         <w:t xml:space="preserve">“Encounters with Strangers”</w:t>
       </w:r>
       <w:r>
-        <w:t xml:space="preserve">), particularly the concept of</w:t>
+        <w:t xml:space="preserve">) in the textbook, particularly</w:t>
       </w:r>
       <w:r>
         <w:t xml:space="preserve"> </w:t>
@@ -387,13 +387,7 @@
         <w:t xml:space="preserve"> </w:t>
       </w:r>
       <w:r>
-        <w:t xml:space="preserve">- Proof submission instructions: Attach to Canvas or text to Professor Caren (919-381-7638) with your name. In your report, note:</w:t>
-      </w:r>
-      <w:r>
-        <w:t xml:space="preserve"> </w:t>
-      </w:r>
-      <w:r>
-        <w:t xml:space="preserve">“I texted the video to Professor Caren from my phone, 919-xxx-xxxx”</w:t>
+        <w:t xml:space="preserve">- Submit proof via Canvas as part of the assignment or by texting it to Professor Caren (number on syllabus). In your report, note how you submitted it.</w:t>
       </w:r>
     </w:p>
     <w:p>
@@ -470,7 +464,7 @@
         <w:t xml:space="preserve"> </w:t>
       </w:r>
       <w:r>
-        <w:t xml:space="preserve">If anyone expressed genuine discomfort or distress, remove that breach from your report and explanation</w:t>
+        <w:t xml:space="preserve">If anyone expressed genuine discomfort or distress, remove that breach from your report and explanation. Momentary confusion or awkwardness is expected; sustained distress, anger, or emotional harm is not.</w:t>
       </w:r>
       <w:r>
         <w:t xml:space="preserve"> </w:t>
@@ -502,6 +496,40 @@
           <w:b/>
           <w:bCs/>
         </w:rPr>
+        <w:t xml:space="preserve">All levels should:</w:t>
+      </w:r>
+      <w:r>
+        <w:t xml:space="preserve"> </w:t>
+      </w:r>
+      <w:r>
+        <w:t xml:space="preserve">- Note moments where people did</w:t>
+      </w:r>
+      <w:r>
+        <w:t xml:space="preserve"> </w:t>
+      </w:r>
+      <w:r>
+        <w:rPr>
+          <w:i/>
+          <w:iCs/>
+        </w:rPr>
+        <w:t xml:space="preserve">not</w:t>
+      </w:r>
+      <w:r>
+        <w:t xml:space="preserve"> </w:t>
+      </w:r>
+      <w:r>
+        <w:t xml:space="preserve">react, and analyze what silence or avoidance suggests about the norm.</w:t>
+      </w:r>
+    </w:p>
+    <w:p>
+      <w:pPr>
+        <w:pStyle w:val="BodyText"/>
+      </w:pPr>
+      <w:r>
+        <w:rPr>
+          <w:b/>
+          <w:bCs/>
+        </w:rPr>
         <w:t xml:space="preserve">Basic (250 words minimum):</w:t>
       </w:r>
       <w:r>
@@ -556,7 +584,23 @@
         <w:t xml:space="preserve"> </w:t>
       </w:r>
       <w:r>
-        <w:t xml:space="preserve">- Discuss your emotional experience and analyze why these feelings occurred</w:t>
+        <w:t xml:space="preserve">- Build on your emotional reflection by analyzing</w:t>
+      </w:r>
+      <w:r>
+        <w:t xml:space="preserve"> </w:t>
+      </w:r>
+      <w:r>
+        <w:rPr>
+          <w:i/>
+          <w:iCs/>
+        </w:rPr>
+        <w:t xml:space="preserve">why</w:t>
+      </w:r>
+      <w:r>
+        <w:t xml:space="preserve"> </w:t>
+      </w:r>
+      <w:r>
+        <w:t xml:space="preserve">these feelings occurred</w:t>
       </w:r>
       <w:r>
         <w:t xml:space="preserve"> </w:t>
@@ -671,6 +715,14 @@
       </w:r>
       <w:r>
         <w:t xml:space="preserve">- Explain findings in relation to course concepts (bold them)</w:t>
+      </w:r>
+    </w:p>
+    <w:p>
+      <w:pPr>
+        <w:pStyle w:val="BodyText"/>
+      </w:pPr>
+      <w:r>
+        <w:t xml:space="preserve">You are graded on sociological analysis and evidence—not on how shocking, funny, or extreme the breach is.</w:t>
       </w:r>
     </w:p>
     <w:bookmarkEnd w:id="14"/>
@@ -696,7 +748,7 @@
           <w:b/>
           <w:bCs/>
         </w:rPr>
-        <w:t xml:space="preserve">All levels should:</w:t>
+        <w:t xml:space="preserve">In your conclusion:</w:t>
       </w:r>
       <w:r>
         <w:t xml:space="preserve"> </w:t>

</xml_diff>

<commit_message>
Update converted formats with final RA3 refinements
Regenerated all PDF, HTML, and Word versions with latest RA3 updates:
- Group work clarification
- Tightened Methods language
- Advanced word count bump to 600+

🤖 Generated with Claude Code

Co-Authored-By: Claude Sonnet 4.5 <noreply@anthropic.com>
</commit_message>
<xml_diff>
--- a/word/RA03_Breaching-Experiment.docx
+++ b/word/RA03_Breaching-Experiment.docx
@@ -126,7 +126,7 @@
         <w:t xml:space="preserve"> </w:t>
       </w:r>
       <w:r>
-        <w:t xml:space="preserve">You may conduct your breach as part of a group, but each person must perform the breach at least once and individually write and submit a research report.</w:t>
+        <w:t xml:space="preserve">You may conduct your breach as part of a group, but each person must perform the breach at least once and individually write and submit a research report. If working in a group, you may observe each other’s breaches, but each report must focus on your own actions and observations.</w:t>
       </w:r>
     </w:p>
     <w:p>
@@ -357,7 +357,7 @@
         <w:t xml:space="preserve"> </w:t>
       </w:r>
       <w:r>
-        <w:t xml:space="preserve">- Explain your selection process: Why did you choose these particular norms? What made them good choices for investigation?</w:t>
+        <w:t xml:space="preserve">- Explain your selection process: Why did you choose these norms, and what makes them analytically useful?</w:t>
       </w:r>
       <w:r>
         <w:t xml:space="preserve"> </w:t>
@@ -663,7 +663,7 @@
           <w:b/>
           <w:bCs/>
         </w:rPr>
-        <w:t xml:space="preserve">Advanced (500+ words minimum):</w:t>
+        <w:t xml:space="preserve">Advanced (600+ words minimum):</w:t>
       </w:r>
       <w:r>
         <w:t xml:space="preserve"> </w:t>

</xml_diff>